<commit_message>
Moved .docx file to new folder
</commit_message>
<xml_diff>
--- a/documentation/Documentation.docx
+++ b/documentation/Documentation.docx
@@ -10,7 +10,6 @@
           <w:szCs w:val="96"/>
         </w:rPr>
       </w:pPr>
-      <w:bookmarkStart w:id="0" w:name="_GoBack"/>
       <w:r>
         <w:rPr>
           <w:noProof/>
@@ -84,7 +83,6 @@
           </wp:anchor>
         </w:drawing>
       </w:r>
-      <w:bookmarkEnd w:id="0"/>
       <w:r>
         <w:rPr>
           <w:sz w:val="96"/>
@@ -150,37 +148,12 @@
           <w:szCs w:val="40"/>
         </w:rPr>
       </w:pPr>
-      <w:proofErr w:type="spellStart"/>
-      <w:r>
-        <w:rPr>
-          <w:sz w:val="40"/>
-          <w:szCs w:val="40"/>
-        </w:rPr>
-        <w:t>Karthigasen</w:t>
-      </w:r>
-      <w:proofErr w:type="spellEnd"/>
-      <w:r>
-        <w:rPr>
-          <w:sz w:val="40"/>
-          <w:szCs w:val="40"/>
-        </w:rPr>
-        <w:t xml:space="preserve"> </w:t>
-      </w:r>
-      <w:proofErr w:type="spellStart"/>
-      <w:r>
-        <w:rPr>
-          <w:sz w:val="40"/>
-          <w:szCs w:val="40"/>
-        </w:rPr>
-        <w:t>Govenden</w:t>
-      </w:r>
-      <w:proofErr w:type="spellEnd"/>
-      <w:r>
-        <w:rPr>
-          <w:sz w:val="40"/>
-          <w:szCs w:val="40"/>
-        </w:rPr>
-        <w:t xml:space="preserve">-Pillay: </w:t>
+      <w:r>
+        <w:rPr>
+          <w:sz w:val="40"/>
+          <w:szCs w:val="40"/>
+        </w:rPr>
+        <w:t xml:space="preserve">Karthigasen Govenden-Pillay: </w:t>
       </w:r>
       <w:r>
         <w:rPr>
@@ -198,7 +171,6 @@
           <w:szCs w:val="40"/>
         </w:rPr>
       </w:pPr>
-      <w:proofErr w:type="spellStart"/>
       <w:r>
         <w:rPr>
           <w:sz w:val="40"/>
@@ -211,31 +183,7 @@
           <w:sz w:val="40"/>
           <w:szCs w:val="40"/>
         </w:rPr>
-        <w:t>mal</w:t>
-      </w:r>
-      <w:proofErr w:type="spellEnd"/>
-      <w:r>
-        <w:rPr>
-          <w:sz w:val="40"/>
-          <w:szCs w:val="40"/>
-        </w:rPr>
-        <w:t xml:space="preserve"> </w:t>
-      </w:r>
-      <w:proofErr w:type="spellStart"/>
-      <w:r>
-        <w:rPr>
-          <w:sz w:val="40"/>
-          <w:szCs w:val="40"/>
-        </w:rPr>
-        <w:t>Harichurn</w:t>
-      </w:r>
-      <w:proofErr w:type="spellEnd"/>
-      <w:r>
-        <w:rPr>
-          <w:sz w:val="40"/>
-          <w:szCs w:val="40"/>
-        </w:rPr>
-        <w:t>: 216004768</w:t>
+        <w:t>mal Harichurn: 216004768</w:t>
       </w:r>
     </w:p>
     <w:p>
@@ -251,23 +199,7 @@
           <w:sz w:val="40"/>
           <w:szCs w:val="40"/>
         </w:rPr>
-        <w:t xml:space="preserve">Lisa </w:t>
-      </w:r>
-      <w:proofErr w:type="spellStart"/>
-      <w:r>
-        <w:rPr>
-          <w:sz w:val="40"/>
-          <w:szCs w:val="40"/>
-        </w:rPr>
-        <w:t>Dayaram</w:t>
-      </w:r>
-      <w:proofErr w:type="spellEnd"/>
-      <w:r>
-        <w:rPr>
-          <w:sz w:val="40"/>
-          <w:szCs w:val="40"/>
-        </w:rPr>
-        <w:t>: 216062690</w:t>
+        <w:t>Lisa Dayaram: 216062690</w:t>
       </w:r>
     </w:p>
     <w:p>
@@ -405,24 +337,25 @@
       </w:pPr>
       <w:r>
         <w:rPr>
+          <w:rFonts w:cs="LiberationSans"/>
           <w:noProof/>
           <w:sz w:val="40"/>
           <w:szCs w:val="40"/>
           <w:lang w:eastAsia="en-ZA"/>
         </w:rPr>
         <w:drawing>
-          <wp:anchor distT="0" distB="0" distL="114300" distR="114300" simplePos="0" relativeHeight="251658240" behindDoc="0" locked="0" layoutInCell="1" allowOverlap="1" wp14:anchorId="6EC7722C" wp14:editId="7473E3B0">
+          <wp:anchor distT="0" distB="0" distL="114300" distR="114300" simplePos="0" relativeHeight="251672576" behindDoc="1" locked="0" layoutInCell="1" allowOverlap="1">
             <wp:simplePos x="0" y="0"/>
             <wp:positionH relativeFrom="margin">
-              <wp:posOffset>12065</wp:posOffset>
+              <wp:posOffset>-266700</wp:posOffset>
             </wp:positionH>
             <wp:positionV relativeFrom="paragraph">
-              <wp:posOffset>189230</wp:posOffset>
+              <wp:posOffset>101600</wp:posOffset>
             </wp:positionV>
-            <wp:extent cx="4286250" cy="3779520"/>
-            <wp:effectExtent l="0" t="0" r="0" b="0"/>
-            <wp:wrapSquare wrapText="bothSides"/>
-            <wp:docPr id="8" name="Picture 8"/>
+            <wp:extent cx="4605082" cy="3943350"/>
+            <wp:effectExtent l="0" t="0" r="5080" b="0"/>
+            <wp:wrapNone/>
+            <wp:docPr id="5" name="Picture 5"/>
             <wp:cNvGraphicFramePr>
               <a:graphicFrameLocks xmlns:a="http://schemas.openxmlformats.org/drawingml/2006/main" noChangeAspect="1"/>
             </wp:cNvGraphicFramePr>
@@ -430,7 +363,7 @@
               <a:graphicData uri="http://schemas.openxmlformats.org/drawingml/2006/picture">
                 <pic:pic xmlns:pic="http://schemas.openxmlformats.org/drawingml/2006/picture">
                   <pic:nvPicPr>
-                    <pic:cNvPr id="8" name="One.png"/>
+                    <pic:cNvPr id="5" name="One.png"/>
                     <pic:cNvPicPr/>
                   </pic:nvPicPr>
                   <pic:blipFill>
@@ -448,7 +381,7 @@
                   <pic:spPr>
                     <a:xfrm>
                       <a:off x="0" y="0"/>
-                      <a:ext cx="4286250" cy="3779520"/>
+                      <a:ext cx="4605082" cy="3943350"/>
                     </a:xfrm>
                     <a:prstGeom prst="rect">
                       <a:avLst/>
@@ -632,23 +565,7 @@
           <w:sz w:val="40"/>
           <w:szCs w:val="40"/>
         </w:rPr>
-        <w:t>‘</w:t>
-      </w:r>
-      <w:proofErr w:type="spellStart"/>
-      <w:r>
-        <w:rPr>
-          <w:sz w:val="40"/>
-          <w:szCs w:val="40"/>
-        </w:rPr>
-        <w:t>i</w:t>
-      </w:r>
-      <w:proofErr w:type="spellEnd"/>
-      <w:r>
-        <w:rPr>
-          <w:sz w:val="40"/>
-          <w:szCs w:val="40"/>
-        </w:rPr>
-        <w:t>’ – help key</w:t>
+        <w:t>‘i’ – help key</w:t>
       </w:r>
     </w:p>
     <w:p>
@@ -702,35 +619,27 @@
           <w:szCs w:val="40"/>
         </w:rPr>
       </w:pPr>
-    </w:p>
-    <w:p>
-      <w:pPr>
-        <w:rPr>
-          <w:sz w:val="40"/>
-          <w:szCs w:val="40"/>
-        </w:rPr>
-      </w:pPr>
-      <w:r>
-        <w:rPr>
-          <w:rFonts w:cs="LiberationSans"/>
-          <w:noProof/>
-          <w:sz w:val="40"/>
-          <w:szCs w:val="40"/>
-          <w:lang w:eastAsia="en-ZA"/>
-        </w:rPr>
+      <w:r>
+        <w:rPr>
+          <w:noProof/>
+          <w:sz w:val="40"/>
+          <w:szCs w:val="40"/>
+          <w:lang w:eastAsia="en-ZA"/>
+        </w:rPr>
+        <w:lastRenderedPageBreak/>
         <w:drawing>
-          <wp:anchor distT="0" distB="0" distL="114300" distR="114300" simplePos="0" relativeHeight="251664384" behindDoc="1" locked="0" layoutInCell="1" allowOverlap="1" wp14:anchorId="0EE8AE71" wp14:editId="0F78EC89">
+          <wp:anchor distT="0" distB="0" distL="114300" distR="114300" simplePos="0" relativeHeight="251673600" behindDoc="1" locked="0" layoutInCell="1" allowOverlap="1" wp14:anchorId="00C36F5C" wp14:editId="6493D9B6">
             <wp:simplePos x="0" y="0"/>
             <wp:positionH relativeFrom="margin">
-              <wp:posOffset>-162247</wp:posOffset>
+              <wp:posOffset>-209550</wp:posOffset>
             </wp:positionH>
             <wp:positionV relativeFrom="paragraph">
-              <wp:posOffset>15221</wp:posOffset>
+              <wp:posOffset>142875</wp:posOffset>
             </wp:positionV>
-            <wp:extent cx="4517390" cy="3978275"/>
-            <wp:effectExtent l="0" t="0" r="0" b="3175"/>
+            <wp:extent cx="5082674" cy="4362450"/>
+            <wp:effectExtent l="0" t="0" r="3810" b="0"/>
             <wp:wrapNone/>
-            <wp:docPr id="1" name="Picture 1"/>
+            <wp:docPr id="6" name="Picture 6"/>
             <wp:cNvGraphicFramePr>
               <a:graphicFrameLocks xmlns:a="http://schemas.openxmlformats.org/drawingml/2006/main" noChangeAspect="1"/>
             </wp:cNvGraphicFramePr>
@@ -738,7 +647,7 @@
               <a:graphicData uri="http://schemas.openxmlformats.org/drawingml/2006/picture">
                 <pic:pic xmlns:pic="http://schemas.openxmlformats.org/drawingml/2006/picture">
                   <pic:nvPicPr>
-                    <pic:cNvPr id="1" name="Three.png"/>
+                    <pic:cNvPr id="6" name="Two.png"/>
                     <pic:cNvPicPr/>
                   </pic:nvPicPr>
                   <pic:blipFill>
@@ -756,7 +665,7 @@
                   <pic:spPr>
                     <a:xfrm>
                       <a:off x="0" y="0"/>
-                      <a:ext cx="4517390" cy="3978275"/>
+                      <a:ext cx="5082674" cy="4362450"/>
                     </a:xfrm>
                     <a:prstGeom prst="rect">
                       <a:avLst/>
@@ -854,6 +763,14 @@
           <w:szCs w:val="40"/>
         </w:rPr>
       </w:pPr>
+    </w:p>
+    <w:p>
+      <w:pPr>
+        <w:rPr>
+          <w:sz w:val="40"/>
+          <w:szCs w:val="40"/>
+        </w:rPr>
+      </w:pPr>
       <w:r>
         <w:rPr>
           <w:sz w:val="40"/>
@@ -1031,7 +948,8 @@
         </w:rPr>
         <w:t>(“GOAL!!!”</w:t>
       </w:r>
-      <w:proofErr w:type="gramStart"/>
+      <w:bookmarkStart w:id="0" w:name="_GoBack"/>
+      <w:bookmarkEnd w:id="0"/>
       <w:r>
         <w:rPr>
           <w:rFonts w:cs="LiberationSans"/>
@@ -1054,17 +972,8 @@
           <w:sz w:val="40"/>
           <w:szCs w:val="40"/>
         </w:rPr>
-        <w:t xml:space="preserve"> </w:t>
-      </w:r>
-      <w:r>
-        <w:rPr>
-          <w:rFonts w:cs="LiberationSans"/>
-          <w:sz w:val="40"/>
-          <w:szCs w:val="40"/>
-        </w:rPr>
         <w:t>“</w:t>
       </w:r>
-      <w:proofErr w:type="gramEnd"/>
       <w:r>
         <w:rPr>
           <w:rFonts w:cs="LiberationSans"/>
@@ -1097,18 +1006,18 @@
           <w:lang w:eastAsia="en-ZA"/>
         </w:rPr>
         <w:drawing>
-          <wp:anchor distT="0" distB="0" distL="114300" distR="114300" simplePos="0" relativeHeight="251661312" behindDoc="1" locked="0" layoutInCell="1" allowOverlap="1" wp14:anchorId="3647D8A2" wp14:editId="7D4E9145">
+          <wp:anchor distT="0" distB="0" distL="114300" distR="114300" simplePos="0" relativeHeight="251675648" behindDoc="1" locked="0" layoutInCell="1" allowOverlap="1" wp14:anchorId="376E34D4" wp14:editId="19ED68A2">
             <wp:simplePos x="0" y="0"/>
             <wp:positionH relativeFrom="margin">
-              <wp:posOffset>-422901</wp:posOffset>
+              <wp:align>left</wp:align>
             </wp:positionH>
             <wp:positionV relativeFrom="paragraph">
-              <wp:posOffset>224221</wp:posOffset>
+              <wp:posOffset>-4445</wp:posOffset>
             </wp:positionV>
-            <wp:extent cx="3807725" cy="3383376"/>
-            <wp:effectExtent l="0" t="0" r="2540" b="7620"/>
+            <wp:extent cx="2349527" cy="2657475"/>
+            <wp:effectExtent l="0" t="0" r="0" b="0"/>
             <wp:wrapNone/>
-            <wp:docPr id="12" name="Picture 12"/>
+            <wp:docPr id="11" name="Picture 11"/>
             <wp:cNvGraphicFramePr>
               <a:graphicFrameLocks xmlns:a="http://schemas.openxmlformats.org/drawingml/2006/main" noChangeAspect="1"/>
             </wp:cNvGraphicFramePr>
@@ -1116,7 +1025,7 @@
               <a:graphicData uri="http://schemas.openxmlformats.org/drawingml/2006/picture">
                 <pic:pic xmlns:pic="http://schemas.openxmlformats.org/drawingml/2006/picture">
                   <pic:nvPicPr>
-                    <pic:cNvPr id="12" name="Five.png"/>
+                    <pic:cNvPr id="11" name="Goal.png"/>
                     <pic:cNvPicPr/>
                   </pic:nvPicPr>
                   <pic:blipFill>
@@ -1134,7 +1043,7 @@
                   <pic:spPr>
                     <a:xfrm>
                       <a:off x="0" y="0"/>
-                      <a:ext cx="3807725" cy="3383376"/>
+                      <a:ext cx="2349527" cy="2657475"/>
                     </a:xfrm>
                     <a:prstGeom prst="rect">
                       <a:avLst/>
@@ -1152,14 +1061,6 @@
           </wp:anchor>
         </w:drawing>
       </w:r>
-    </w:p>
-    <w:p>
-      <w:pPr>
-        <w:rPr>
-          <w:sz w:val="40"/>
-          <w:szCs w:val="40"/>
-        </w:rPr>
-      </w:pPr>
       <w:r>
         <w:rPr>
           <w:noProof/>
@@ -1168,18 +1069,18 @@
           <w:lang w:eastAsia="en-ZA"/>
         </w:rPr>
         <w:drawing>
-          <wp:anchor distT="0" distB="0" distL="114300" distR="114300" simplePos="0" relativeHeight="251668480" behindDoc="1" locked="0" layoutInCell="1" allowOverlap="1" wp14:anchorId="6EAC1D8A" wp14:editId="5BF61697">
+          <wp:anchor distT="0" distB="0" distL="114300" distR="114300" simplePos="0" relativeHeight="251674624" behindDoc="1" locked="0" layoutInCell="1" allowOverlap="1" wp14:anchorId="4F44A336" wp14:editId="17363678">
             <wp:simplePos x="0" y="0"/>
             <wp:positionH relativeFrom="margin">
-              <wp:posOffset>-450215</wp:posOffset>
+              <wp:align>right</wp:align>
             </wp:positionH>
             <wp:positionV relativeFrom="paragraph">
-              <wp:posOffset>3547783</wp:posOffset>
+              <wp:posOffset>24130</wp:posOffset>
             </wp:positionV>
-            <wp:extent cx="3889612" cy="3469237"/>
-            <wp:effectExtent l="0" t="0" r="0" b="0"/>
+            <wp:extent cx="2305050" cy="2607168"/>
+            <wp:effectExtent l="0" t="0" r="0" b="3175"/>
             <wp:wrapNone/>
-            <wp:docPr id="14" name="Picture 14"/>
+            <wp:docPr id="9" name="Picture 9"/>
             <wp:cNvGraphicFramePr>
               <a:graphicFrameLocks xmlns:a="http://schemas.openxmlformats.org/drawingml/2006/main" noChangeAspect="1"/>
             </wp:cNvGraphicFramePr>
@@ -1187,7 +1088,7 @@
               <a:graphicData uri="http://schemas.openxmlformats.org/drawingml/2006/picture">
                 <pic:pic xmlns:pic="http://schemas.openxmlformats.org/drawingml/2006/picture">
                   <pic:nvPicPr>
-                    <pic:cNvPr id="14" name="Seven.png"/>
+                    <pic:cNvPr id="9" name="Save.png"/>
                     <pic:cNvPicPr/>
                   </pic:nvPicPr>
                   <pic:blipFill>
@@ -1205,7 +1106,7 @@
                   <pic:spPr>
                     <a:xfrm>
                       <a:off x="0" y="0"/>
-                      <a:ext cx="3889612" cy="3469237"/>
+                      <a:ext cx="2305050" cy="2607168"/>
                     </a:xfrm>
                     <a:prstGeom prst="rect">
                       <a:avLst/>
@@ -1223,29 +1124,6 @@
           </wp:anchor>
         </w:drawing>
       </w:r>
-      <w:r>
-        <w:rPr>
-          <w:sz w:val="40"/>
-          <w:szCs w:val="40"/>
-        </w:rPr>
-        <w:br w:type="page"/>
-      </w:r>
-      <w:r>
-        <w:rPr>
-          <w:sz w:val="40"/>
-          <w:szCs w:val="40"/>
-        </w:rPr>
-        <w:lastRenderedPageBreak/>
-        <w:t xml:space="preserve"> </w:t>
-      </w:r>
-      <w:r>
-        <w:rPr>
-          <w:rFonts w:cs="LiberationSans"/>
-          <w:sz w:val="40"/>
-          <w:szCs w:val="40"/>
-        </w:rPr>
-        <w:t>In the event that the user presses the space key again, the ball then returns to its original position at X and prepares for another shot.</w:t>
-      </w:r>
     </w:p>
     <w:p>
       <w:pPr>
@@ -1262,18 +1140,18 @@
           <w:lang w:eastAsia="en-ZA"/>
         </w:rPr>
         <w:drawing>
-          <wp:anchor distT="0" distB="0" distL="114300" distR="114300" simplePos="0" relativeHeight="251662336" behindDoc="0" locked="0" layoutInCell="1" allowOverlap="1" wp14:anchorId="0691341C" wp14:editId="0B88CC6C">
+          <wp:anchor distT="0" distB="0" distL="114300" distR="114300" simplePos="0" relativeHeight="251676672" behindDoc="1" locked="0" layoutInCell="1" allowOverlap="1">
             <wp:simplePos x="0" y="0"/>
             <wp:positionH relativeFrom="margin">
-              <wp:posOffset>-217445</wp:posOffset>
+              <wp:align>left</wp:align>
             </wp:positionH>
             <wp:positionV relativeFrom="paragraph">
-              <wp:posOffset>258094</wp:posOffset>
+              <wp:posOffset>2267585</wp:posOffset>
             </wp:positionV>
-            <wp:extent cx="4781550" cy="4246245"/>
-            <wp:effectExtent l="0" t="0" r="0" b="1905"/>
-            <wp:wrapSquare wrapText="bothSides"/>
-            <wp:docPr id="13" name="Picture 13"/>
+            <wp:extent cx="5657850" cy="4814125"/>
+            <wp:effectExtent l="0" t="0" r="0" b="5715"/>
+            <wp:wrapNone/>
+            <wp:docPr id="15" name="Picture 15"/>
             <wp:cNvGraphicFramePr>
               <a:graphicFrameLocks xmlns:a="http://schemas.openxmlformats.org/drawingml/2006/main" noChangeAspect="1"/>
             </wp:cNvGraphicFramePr>
@@ -1281,7 +1159,7 @@
               <a:graphicData uri="http://schemas.openxmlformats.org/drawingml/2006/picture">
                 <pic:pic xmlns:pic="http://schemas.openxmlformats.org/drawingml/2006/picture">
                   <pic:nvPicPr>
-                    <pic:cNvPr id="13" name="Six.png"/>
+                    <pic:cNvPr id="15" name="ScoreBoard.png"/>
                     <pic:cNvPicPr/>
                   </pic:nvPicPr>
                   <pic:blipFill>
@@ -1299,7 +1177,7 @@
                   <pic:spPr>
                     <a:xfrm>
                       <a:off x="0" y="0"/>
-                      <a:ext cx="4781550" cy="4246245"/>
+                      <a:ext cx="5657850" cy="4814125"/>
                     </a:xfrm>
                     <a:prstGeom prst="rect">
                       <a:avLst/>
@@ -1317,128 +1195,6 @@
           </wp:anchor>
         </w:drawing>
       </w:r>
-    </w:p>
-    <w:p>
-      <w:pPr>
-        <w:rPr>
-          <w:sz w:val="40"/>
-          <w:szCs w:val="40"/>
-        </w:rPr>
-      </w:pPr>
-    </w:p>
-    <w:p>
-      <w:pPr>
-        <w:rPr>
-          <w:rFonts w:cs="LiberationSans"/>
-          <w:sz w:val="40"/>
-          <w:szCs w:val="40"/>
-        </w:rPr>
-      </w:pPr>
-    </w:p>
-    <w:p>
-      <w:pPr>
-        <w:rPr>
-          <w:rFonts w:cs="LiberationSans"/>
-          <w:sz w:val="40"/>
-          <w:szCs w:val="40"/>
-        </w:rPr>
-      </w:pPr>
-    </w:p>
-    <w:p>
-      <w:pPr>
-        <w:rPr>
-          <w:rFonts w:cs="LiberationSans"/>
-          <w:sz w:val="40"/>
-          <w:szCs w:val="40"/>
-        </w:rPr>
-      </w:pPr>
-    </w:p>
-    <w:p>
-      <w:pPr>
-        <w:rPr>
-          <w:rFonts w:cs="LiberationSans"/>
-          <w:sz w:val="40"/>
-          <w:szCs w:val="40"/>
-        </w:rPr>
-      </w:pPr>
-    </w:p>
-    <w:p>
-      <w:pPr>
-        <w:rPr>
-          <w:rFonts w:cs="LiberationSans"/>
-          <w:sz w:val="40"/>
-          <w:szCs w:val="40"/>
-        </w:rPr>
-      </w:pPr>
-    </w:p>
-    <w:p>
-      <w:pPr>
-        <w:rPr>
-          <w:rFonts w:cs="LiberationSans"/>
-          <w:sz w:val="40"/>
-          <w:szCs w:val="40"/>
-        </w:rPr>
-      </w:pPr>
-    </w:p>
-    <w:p>
-      <w:pPr>
-        <w:rPr>
-          <w:rFonts w:cs="LiberationSans"/>
-          <w:sz w:val="40"/>
-          <w:szCs w:val="40"/>
-        </w:rPr>
-      </w:pPr>
-    </w:p>
-    <w:p>
-      <w:pPr>
-        <w:rPr>
-          <w:rFonts w:cs="LiberationSans"/>
-          <w:sz w:val="40"/>
-          <w:szCs w:val="40"/>
-        </w:rPr>
-      </w:pPr>
-    </w:p>
-    <w:p>
-      <w:pPr>
-        <w:rPr>
-          <w:rFonts w:cs="LiberationSans"/>
-          <w:sz w:val="40"/>
-          <w:szCs w:val="40"/>
-        </w:rPr>
-      </w:pPr>
-    </w:p>
-    <w:p>
-      <w:pPr>
-        <w:rPr>
-          <w:rFonts w:cs="LiberationSans"/>
-          <w:sz w:val="40"/>
-          <w:szCs w:val="40"/>
-        </w:rPr>
-      </w:pPr>
-      <w:r>
-        <w:rPr>
-          <w:rFonts w:cs="LiberationSans"/>
-          <w:sz w:val="40"/>
-          <w:szCs w:val="40"/>
-        </w:rPr>
-        <w:t>The ball’s impact position is calculated using basic trigonometry and a randomly generated angle (which falls within the playing field limits)</w:t>
-      </w:r>
-    </w:p>
-    <w:p>
-      <w:pPr>
-        <w:rPr>
-          <w:sz w:val="40"/>
-          <w:szCs w:val="40"/>
-        </w:rPr>
-      </w:pPr>
-    </w:p>
-    <w:p>
-      <w:pPr>
-        <w:rPr>
-          <w:sz w:val="40"/>
-          <w:szCs w:val="40"/>
-        </w:rPr>
-      </w:pPr>
       <w:r>
         <w:rPr>
           <w:sz w:val="40"/>
@@ -1446,24 +1202,28 @@
         </w:rPr>
         <w:br w:type="page"/>
       </w:r>
-    </w:p>
-    <w:p>
-      <w:pPr>
-        <w:rPr>
-          <w:noProof/>
-          <w:sz w:val="40"/>
-          <w:szCs w:val="40"/>
-          <w:lang w:eastAsia="en-ZA"/>
-        </w:rPr>
-      </w:pPr>
-    </w:p>
-    <w:p>
-      <w:pPr>
-        <w:rPr>
-          <w:noProof/>
-          <w:sz w:val="40"/>
-          <w:szCs w:val="40"/>
-          <w:lang w:eastAsia="en-ZA"/>
+      <w:r>
+        <w:rPr>
+          <w:sz w:val="40"/>
+          <w:szCs w:val="40"/>
+        </w:rPr>
+        <w:lastRenderedPageBreak/>
+        <w:t xml:space="preserve"> </w:t>
+      </w:r>
+      <w:r>
+        <w:rPr>
+          <w:rFonts w:cs="LiberationSans"/>
+          <w:sz w:val="40"/>
+          <w:szCs w:val="40"/>
+        </w:rPr>
+        <w:t>In the event that the user presses the space key again, the ball then returns to its original position at X and prepares for another shot.</w:t>
+      </w:r>
+    </w:p>
+    <w:p>
+      <w:pPr>
+        <w:rPr>
+          <w:sz w:val="40"/>
+          <w:szCs w:val="40"/>
         </w:rPr>
       </w:pPr>
       <w:r>
@@ -1474,18 +1234,18 @@
           <w:lang w:eastAsia="en-ZA"/>
         </w:rPr>
         <w:drawing>
-          <wp:anchor distT="0" distB="0" distL="114300" distR="114300" simplePos="0" relativeHeight="251670528" behindDoc="1" locked="0" layoutInCell="1" allowOverlap="1" wp14:anchorId="0FD754FA" wp14:editId="52E3A71A">
+          <wp:anchor distT="0" distB="0" distL="114300" distR="114300" simplePos="0" relativeHeight="251677696" behindDoc="1" locked="0" layoutInCell="1" allowOverlap="1">
             <wp:simplePos x="0" y="0"/>
             <wp:positionH relativeFrom="column">
-              <wp:posOffset>-200025</wp:posOffset>
+              <wp:posOffset>0</wp:posOffset>
             </wp:positionH>
             <wp:positionV relativeFrom="paragraph">
-              <wp:posOffset>-438150</wp:posOffset>
+              <wp:posOffset>-635</wp:posOffset>
             </wp:positionV>
-            <wp:extent cx="5019765" cy="3905250"/>
-            <wp:effectExtent l="0" t="0" r="9525" b="0"/>
+            <wp:extent cx="5520148" cy="4676775"/>
+            <wp:effectExtent l="0" t="0" r="4445" b="0"/>
             <wp:wrapNone/>
-            <wp:docPr id="3" name="Picture 3"/>
+            <wp:docPr id="16" name="Picture 16"/>
             <wp:cNvGraphicFramePr>
               <a:graphicFrameLocks xmlns:a="http://schemas.openxmlformats.org/drawingml/2006/main" noChangeAspect="1"/>
             </wp:cNvGraphicFramePr>
@@ -1493,7 +1253,7 @@
               <a:graphicData uri="http://schemas.openxmlformats.org/drawingml/2006/picture">
                 <pic:pic xmlns:pic="http://schemas.openxmlformats.org/drawingml/2006/picture">
                   <pic:nvPicPr>
-                    <pic:cNvPr id="3" name="textfile.png"/>
+                    <pic:cNvPr id="16" name="Four.png"/>
                     <pic:cNvPicPr/>
                   </pic:nvPicPr>
                   <pic:blipFill>
@@ -1511,7 +1271,213 @@
                   <pic:spPr>
                     <a:xfrm>
                       <a:off x="0" y="0"/>
-                      <a:ext cx="5026666" cy="3910619"/>
+                      <a:ext cx="5520148" cy="4676775"/>
+                    </a:xfrm>
+                    <a:prstGeom prst="rect">
+                      <a:avLst/>
+                    </a:prstGeom>
+                  </pic:spPr>
+                </pic:pic>
+              </a:graphicData>
+            </a:graphic>
+          </wp:anchor>
+        </w:drawing>
+      </w:r>
+    </w:p>
+    <w:p>
+      <w:pPr>
+        <w:rPr>
+          <w:sz w:val="40"/>
+          <w:szCs w:val="40"/>
+        </w:rPr>
+      </w:pPr>
+    </w:p>
+    <w:p>
+      <w:pPr>
+        <w:rPr>
+          <w:rFonts w:cs="LiberationSans"/>
+          <w:sz w:val="40"/>
+          <w:szCs w:val="40"/>
+        </w:rPr>
+      </w:pPr>
+    </w:p>
+    <w:p>
+      <w:pPr>
+        <w:rPr>
+          <w:rFonts w:cs="LiberationSans"/>
+          <w:sz w:val="40"/>
+          <w:szCs w:val="40"/>
+        </w:rPr>
+      </w:pPr>
+    </w:p>
+    <w:p>
+      <w:pPr>
+        <w:rPr>
+          <w:rFonts w:cs="LiberationSans"/>
+          <w:sz w:val="40"/>
+          <w:szCs w:val="40"/>
+        </w:rPr>
+      </w:pPr>
+    </w:p>
+    <w:p>
+      <w:pPr>
+        <w:rPr>
+          <w:rFonts w:cs="LiberationSans"/>
+          <w:sz w:val="40"/>
+          <w:szCs w:val="40"/>
+        </w:rPr>
+      </w:pPr>
+    </w:p>
+    <w:p>
+      <w:pPr>
+        <w:rPr>
+          <w:rFonts w:cs="LiberationSans"/>
+          <w:sz w:val="40"/>
+          <w:szCs w:val="40"/>
+        </w:rPr>
+      </w:pPr>
+    </w:p>
+    <w:p>
+      <w:pPr>
+        <w:rPr>
+          <w:rFonts w:cs="LiberationSans"/>
+          <w:sz w:val="40"/>
+          <w:szCs w:val="40"/>
+        </w:rPr>
+      </w:pPr>
+    </w:p>
+    <w:p>
+      <w:pPr>
+        <w:rPr>
+          <w:rFonts w:cs="LiberationSans"/>
+          <w:sz w:val="40"/>
+          <w:szCs w:val="40"/>
+        </w:rPr>
+      </w:pPr>
+    </w:p>
+    <w:p>
+      <w:pPr>
+        <w:rPr>
+          <w:rFonts w:cs="LiberationSans"/>
+          <w:sz w:val="40"/>
+          <w:szCs w:val="40"/>
+        </w:rPr>
+      </w:pPr>
+    </w:p>
+    <w:p>
+      <w:pPr>
+        <w:rPr>
+          <w:rFonts w:cs="LiberationSans"/>
+          <w:sz w:val="40"/>
+          <w:szCs w:val="40"/>
+        </w:rPr>
+      </w:pPr>
+    </w:p>
+    <w:p>
+      <w:pPr>
+        <w:rPr>
+          <w:rFonts w:cs="LiberationSans"/>
+          <w:sz w:val="40"/>
+          <w:szCs w:val="40"/>
+        </w:rPr>
+      </w:pPr>
+    </w:p>
+    <w:p>
+      <w:pPr>
+        <w:rPr>
+          <w:rFonts w:cs="LiberationSans"/>
+          <w:sz w:val="40"/>
+          <w:szCs w:val="40"/>
+        </w:rPr>
+      </w:pPr>
+      <w:r>
+        <w:rPr>
+          <w:rFonts w:cs="LiberationSans"/>
+          <w:sz w:val="40"/>
+          <w:szCs w:val="40"/>
+        </w:rPr>
+        <w:t>The ball’s impact position is calculated using basic trigonometry and a randomly generated angle (which falls within the playing field limits)</w:t>
+      </w:r>
+    </w:p>
+    <w:p>
+      <w:pPr>
+        <w:rPr>
+          <w:sz w:val="40"/>
+          <w:szCs w:val="40"/>
+        </w:rPr>
+      </w:pPr>
+    </w:p>
+    <w:p>
+      <w:pPr>
+        <w:rPr>
+          <w:sz w:val="40"/>
+          <w:szCs w:val="40"/>
+        </w:rPr>
+      </w:pPr>
+      <w:r>
+        <w:rPr>
+          <w:sz w:val="40"/>
+          <w:szCs w:val="40"/>
+        </w:rPr>
+        <w:br w:type="page"/>
+      </w:r>
+    </w:p>
+    <w:p>
+      <w:pPr>
+        <w:rPr>
+          <w:noProof/>
+          <w:sz w:val="40"/>
+          <w:szCs w:val="40"/>
+          <w:lang w:eastAsia="en-ZA"/>
+        </w:rPr>
+      </w:pPr>
+      <w:r>
+        <w:rPr>
+          <w:noProof/>
+          <w:sz w:val="40"/>
+          <w:szCs w:val="40"/>
+          <w:lang w:eastAsia="en-ZA"/>
+        </w:rPr>
+        <w:lastRenderedPageBreak/>
+        <w:drawing>
+          <wp:anchor distT="0" distB="0" distL="114300" distR="114300" simplePos="0" relativeHeight="251670528" behindDoc="1" locked="0" layoutInCell="1" allowOverlap="1" wp14:anchorId="58D039C9" wp14:editId="4745B726">
+            <wp:simplePos x="0" y="0"/>
+            <wp:positionH relativeFrom="column">
+              <wp:posOffset>-66675</wp:posOffset>
+            </wp:positionH>
+            <wp:positionV relativeFrom="paragraph">
+              <wp:posOffset>-1905</wp:posOffset>
+            </wp:positionV>
+            <wp:extent cx="5019765" cy="3905250"/>
+            <wp:effectExtent l="0" t="0" r="9525" b="0"/>
+            <wp:wrapNone/>
+            <wp:docPr id="3" name="Picture 3"/>
+            <wp:cNvGraphicFramePr>
+              <a:graphicFrameLocks xmlns:a="http://schemas.openxmlformats.org/drawingml/2006/main" noChangeAspect="1"/>
+            </wp:cNvGraphicFramePr>
+            <a:graphic xmlns:a="http://schemas.openxmlformats.org/drawingml/2006/main">
+              <a:graphicData uri="http://schemas.openxmlformats.org/drawingml/2006/picture">
+                <pic:pic xmlns:pic="http://schemas.openxmlformats.org/drawingml/2006/picture">
+                  <pic:nvPicPr>
+                    <pic:cNvPr id="3" name="textfile.png"/>
+                    <pic:cNvPicPr/>
+                  </pic:nvPicPr>
+                  <pic:blipFill>
+                    <a:blip r:embed="rId16">
+                      <a:extLst>
+                        <a:ext uri="{28A0092B-C50C-407E-A947-70E740481C1C}">
+                          <a14:useLocalDpi xmlns:a14="http://schemas.microsoft.com/office/drawing/2010/main" val="0"/>
+                        </a:ext>
+                      </a:extLst>
+                    </a:blip>
+                    <a:stretch>
+                      <a:fillRect/>
+                    </a:stretch>
+                  </pic:blipFill>
+                  <pic:spPr>
+                    <a:xfrm>
+                      <a:off x="0" y="0"/>
+                      <a:ext cx="5019765" cy="3905250"/>
                     </a:xfrm>
                     <a:prstGeom prst="rect">
                       <a:avLst/>
@@ -1529,6 +1495,16 @@
           </wp:anchor>
         </w:drawing>
       </w:r>
+    </w:p>
+    <w:p>
+      <w:pPr>
+        <w:rPr>
+          <w:noProof/>
+          <w:sz w:val="40"/>
+          <w:szCs w:val="40"/>
+          <w:lang w:eastAsia="en-ZA"/>
+        </w:rPr>
+      </w:pPr>
       <w:r>
         <w:rPr>
           <w:noProof/>

</xml_diff>